<commit_message>
Improve error message and MinGW doc
</commit_message>
<xml_diff>
--- a/doc/Getting Started.docx
+++ b/doc/Getting Started.docx
@@ -33,7 +33,7 @@
         </w:numPr>
       </w:pPr>
       <w:r>
-        <w:t>Visual Studio for C compiler</w:t>
+        <w:t>Toolchain</w:t>
       </w:r>
     </w:p>
     <w:p>
@@ -45,7 +45,43 @@
         </w:numPr>
       </w:pPr>
       <w:r>
+        <w:t>Visual Studio for C compiler</w:t>
+      </w:r>
+    </w:p>
+    <w:p>
+      <w:pPr>
+        <w:pStyle w:val="ListParagraph"/>
+        <w:numPr>
+          <w:ilvl w:val="2"/>
+          <w:numId w:val="2"/>
+        </w:numPr>
+      </w:pPr>
+      <w:r>
         <w:t>2017</w:t>
+      </w:r>
+    </w:p>
+    <w:p>
+      <w:pPr>
+        <w:pStyle w:val="ListParagraph"/>
+        <w:numPr>
+          <w:ilvl w:val="2"/>
+          <w:numId w:val="2"/>
+        </w:numPr>
+      </w:pPr>
+      <w:r>
+        <w:t>2019</w:t>
+      </w:r>
+    </w:p>
+    <w:p>
+      <w:pPr>
+        <w:pStyle w:val="ListParagraph"/>
+        <w:numPr>
+          <w:ilvl w:val="2"/>
+          <w:numId w:val="2"/>
+        </w:numPr>
+      </w:pPr>
+      <w:r>
+        <w:t>2022</w:t>
       </w:r>
     </w:p>
     <w:p>
@@ -57,7 +93,25 @@
         </w:numPr>
       </w:pPr>
       <w:r>
-        <w:t>2019</w:t>
+        <w:t>MinGW</w:t>
+      </w:r>
+    </w:p>
+    <w:p>
+      <w:pPr>
+        <w:pStyle w:val="ListParagraph"/>
+        <w:numPr>
+          <w:ilvl w:val="0"/>
+          <w:numId w:val="2"/>
+        </w:numPr>
+      </w:pPr>
+      <w:r>
+        <w:t>MATLAB/Simulink ver. R20</w:t>
+      </w:r>
+      <w:r>
+        <w:t>20</w:t>
+      </w:r>
+      <w:r>
+        <w:t>a or later</w:t>
       </w:r>
     </w:p>
     <w:p>
@@ -69,7 +123,19 @@
         </w:numPr>
       </w:pPr>
       <w:r>
-        <w:t>2022</w:t>
+        <w:t>Simulink Coder</w:t>
+      </w:r>
+    </w:p>
+    <w:p>
+      <w:pPr>
+        <w:pStyle w:val="ListParagraph"/>
+        <w:numPr>
+          <w:ilvl w:val="1"/>
+          <w:numId w:val="2"/>
+        </w:numPr>
+      </w:pPr>
+      <w:r>
+        <w:t>Embedded Coder</w:t>
       </w:r>
     </w:p>
     <w:p>
@@ -81,48 +147,6 @@
         </w:numPr>
       </w:pPr>
       <w:r>
-        <w:t>MATLAB/Simulink ver. R20</w:t>
-      </w:r>
-      <w:r>
-        <w:t>20</w:t>
-      </w:r>
-      <w:r>
-        <w:t>a or later</w:t>
-      </w:r>
-    </w:p>
-    <w:p>
-      <w:pPr>
-        <w:pStyle w:val="ListParagraph"/>
-        <w:numPr>
-          <w:ilvl w:val="1"/>
-          <w:numId w:val="2"/>
-        </w:numPr>
-      </w:pPr>
-      <w:r>
-        <w:t>Simulink Coder</w:t>
-      </w:r>
-    </w:p>
-    <w:p>
-      <w:pPr>
-        <w:pStyle w:val="ListParagraph"/>
-        <w:numPr>
-          <w:ilvl w:val="1"/>
-          <w:numId w:val="2"/>
-        </w:numPr>
-      </w:pPr>
-      <w:r>
-        <w:t>Embedded Coder</w:t>
-      </w:r>
-    </w:p>
-    <w:p>
-      <w:pPr>
-        <w:pStyle w:val="ListParagraph"/>
-        <w:numPr>
-          <w:ilvl w:val="0"/>
-          <w:numId w:val="2"/>
-        </w:numPr>
-      </w:pPr>
-      <w:r>
         <w:t xml:space="preserve">CIGRE </w:t>
       </w:r>
       <w:proofErr w:type="spellStart"/>
@@ -136,6 +160,376 @@
         <w:pStyle w:val="Heading1"/>
       </w:pPr>
       <w:r>
+        <w:t>Toolchain Setup</w:t>
+      </w:r>
+    </w:p>
+    <w:p>
+      <w:pPr>
+        <w:pStyle w:val="Heading3"/>
+      </w:pPr>
+      <w:r>
+        <w:t>Visual Studio</w:t>
+      </w:r>
+    </w:p>
+    <w:p>
+      <w:r>
+        <w:t xml:space="preserve">Install a supported version of Visual Studio, along with C/C++ </w:t>
+      </w:r>
+      <w:commentRangeStart w:id="0"/>
+      <w:r>
+        <w:t>toolchains</w:t>
+      </w:r>
+      <w:commentRangeEnd w:id="0"/>
+      <w:r>
+        <w:rPr>
+          <w:rStyle w:val="CommentReference"/>
+        </w:rPr>
+        <w:commentReference w:id="0"/>
+      </w:r>
+      <w:r>
+        <w:t>.</w:t>
+      </w:r>
+    </w:p>
+    <w:p>
+      <w:pPr>
+        <w:pStyle w:val="Heading3"/>
+      </w:pPr>
+      <w:r>
+        <w:t>MinGW</w:t>
+      </w:r>
+    </w:p>
+    <w:p>
+      <w:r>
+        <w:t>If not already set up, install MinGW support package through MATLAB:</w:t>
+      </w:r>
+    </w:p>
+    <w:p>
+      <w:r>
+        <w:drawing>
+          <wp:inline distT="0" distB="0" distL="0" distR="0" wp14:anchorId="6D767F7C" wp14:editId="615B00E2">
+            <wp:extent cx="3733800" cy="601065"/>
+            <wp:effectExtent l="0" t="0" r="0" b="8890"/>
+            <wp:docPr id="1439586593" name="Picture 1" descr="A close-up of a text&#10;&#10;AI-generated content may be incorrect."/>
+            <wp:cNvGraphicFramePr>
+              <a:graphicFrameLocks xmlns:a="http://schemas.openxmlformats.org/drawingml/2006/main" noChangeAspect="1"/>
+            </wp:cNvGraphicFramePr>
+            <a:graphic xmlns:a="http://schemas.openxmlformats.org/drawingml/2006/main">
+              <a:graphicData uri="http://schemas.openxmlformats.org/drawingml/2006/picture">
+                <pic:pic xmlns:pic="http://schemas.openxmlformats.org/drawingml/2006/picture">
+                  <pic:nvPicPr>
+                    <pic:cNvPr id="1439586593" name="Picture 1" descr="A close-up of a text&#10;&#10;AI-generated content may be incorrect."/>
+                    <pic:cNvPicPr/>
+                  </pic:nvPicPr>
+                  <pic:blipFill>
+                    <a:blip r:embed="rId10"/>
+                    <a:stretch>
+                      <a:fillRect/>
+                    </a:stretch>
+                  </pic:blipFill>
+                  <pic:spPr>
+                    <a:xfrm>
+                      <a:off x="0" y="0"/>
+                      <a:ext cx="3757587" cy="604894"/>
+                    </a:xfrm>
+                    <a:prstGeom prst="rect">
+                      <a:avLst/>
+                    </a:prstGeom>
+                  </pic:spPr>
+                </pic:pic>
+              </a:graphicData>
+            </a:graphic>
+          </wp:inline>
+        </w:drawing>
+      </w:r>
+    </w:p>
+    <w:p>
+      <w:r>
+        <w:t>You may need to restart MATLAB.</w:t>
+      </w:r>
+    </w:p>
+    <w:p>
+      <w:r>
+        <w:t xml:space="preserve">Run </w:t>
+      </w:r>
+    </w:p>
+    <w:p>
+      <w:pPr>
+        <w:pStyle w:val="IntenseQuote"/>
+      </w:pPr>
+      <w:r>
+        <w:t xml:space="preserve">compilers = </w:t>
+      </w:r>
+      <w:proofErr w:type="spellStart"/>
+      <w:proofErr w:type="gramStart"/>
+      <w:r>
+        <w:t>mex.getCompilerConfigurations</w:t>
+      </w:r>
+      <w:proofErr w:type="spellEnd"/>
+      <w:proofErr w:type="gramEnd"/>
+      <w:r>
+        <w:t>('C', 'Installed')</w:t>
+      </w:r>
+      <w:r>
+        <w:t>;</w:t>
+      </w:r>
+      <w:r>
+        <w:br/>
+      </w:r>
+      <w:proofErr w:type="spellStart"/>
+      <w:r>
+        <w:t>minGW</w:t>
+      </w:r>
+      <w:proofErr w:type="spellEnd"/>
+      <w:r>
+        <w:t xml:space="preserve"> = compilers(</w:t>
+      </w:r>
+      <w:proofErr w:type="spellStart"/>
+      <w:r>
+        <w:t>ismember</w:t>
+      </w:r>
+      <w:proofErr w:type="spellEnd"/>
+      <w:r>
+        <w:t>({compilers(</w:t>
+      </w:r>
+      <w:proofErr w:type="gramStart"/>
+      <w:r>
+        <w:t>:).Name</w:t>
+      </w:r>
+      <w:proofErr w:type="gramEnd"/>
+      <w:r>
+        <w:t>}', 'MinGW64 Compiler (C)'))</w:t>
+      </w:r>
+    </w:p>
+    <w:p>
+      <w:r>
+        <w:t xml:space="preserve">Add the path specified for the </w:t>
+      </w:r>
+      <w:proofErr w:type="spellStart"/>
+      <w:r>
+        <w:t>LinkerName</w:t>
+      </w:r>
+      <w:proofErr w:type="spellEnd"/>
+      <w:r>
+        <w:t xml:space="preserve"> to the path:</w:t>
+      </w:r>
+    </w:p>
+    <w:p>
+      <w:r>
+        <w:lastRenderedPageBreak/>
+        <w:drawing>
+          <wp:inline distT="0" distB="0" distL="0" distR="0" wp14:anchorId="3135B300" wp14:editId="4EA0B94F">
+            <wp:extent cx="5731510" cy="270510"/>
+            <wp:effectExtent l="0" t="0" r="2540" b="0"/>
+            <wp:docPr id="2085972838" name="Picture 1"/>
+            <wp:cNvGraphicFramePr>
+              <a:graphicFrameLocks xmlns:a="http://schemas.openxmlformats.org/drawingml/2006/main" noChangeAspect="1"/>
+            </wp:cNvGraphicFramePr>
+            <a:graphic xmlns:a="http://schemas.openxmlformats.org/drawingml/2006/main">
+              <a:graphicData uri="http://schemas.openxmlformats.org/drawingml/2006/picture">
+                <pic:pic xmlns:pic="http://schemas.openxmlformats.org/drawingml/2006/picture">
+                  <pic:nvPicPr>
+                    <pic:cNvPr id="2085972838" name=""/>
+                    <pic:cNvPicPr/>
+                  </pic:nvPicPr>
+                  <pic:blipFill>
+                    <a:blip r:embed="rId11"/>
+                    <a:stretch>
+                      <a:fillRect/>
+                    </a:stretch>
+                  </pic:blipFill>
+                  <pic:spPr>
+                    <a:xfrm>
+                      <a:off x="0" y="0"/>
+                      <a:ext cx="5731510" cy="270510"/>
+                    </a:xfrm>
+                    <a:prstGeom prst="rect">
+                      <a:avLst/>
+                    </a:prstGeom>
+                  </pic:spPr>
+                </pic:pic>
+              </a:graphicData>
+            </a:graphic>
+          </wp:inline>
+        </w:drawing>
+      </w:r>
+    </w:p>
+    <w:p>
+      <w:r>
+        <w:t>Open System Environment Variables:</w:t>
+      </w:r>
+    </w:p>
+    <w:p>
+      <w:pPr>
+        <w:pStyle w:val="Heading1"/>
+      </w:pPr>
+      <w:r>
+        <w:drawing>
+          <wp:inline distT="0" distB="0" distL="0" distR="0" wp14:anchorId="74F6328A" wp14:editId="0610B773">
+            <wp:extent cx="3873500" cy="1055278"/>
+            <wp:effectExtent l="0" t="0" r="0" b="0"/>
+            <wp:docPr id="39684776" name="Picture 1" descr="A black background with white text&#10;&#10;AI-generated content may be incorrect."/>
+            <wp:cNvGraphicFramePr>
+              <a:graphicFrameLocks xmlns:a="http://schemas.openxmlformats.org/drawingml/2006/main" noChangeAspect="1"/>
+            </wp:cNvGraphicFramePr>
+            <a:graphic xmlns:a="http://schemas.openxmlformats.org/drawingml/2006/main">
+              <a:graphicData uri="http://schemas.openxmlformats.org/drawingml/2006/picture">
+                <pic:pic xmlns:pic="http://schemas.openxmlformats.org/drawingml/2006/picture">
+                  <pic:nvPicPr>
+                    <pic:cNvPr id="39684776" name="Picture 1" descr="A black background with white text&#10;&#10;AI-generated content may be incorrect."/>
+                    <pic:cNvPicPr/>
+                  </pic:nvPicPr>
+                  <pic:blipFill>
+                    <a:blip r:embed="rId12"/>
+                    <a:stretch>
+                      <a:fillRect/>
+                    </a:stretch>
+                  </pic:blipFill>
+                  <pic:spPr>
+                    <a:xfrm>
+                      <a:off x="0" y="0"/>
+                      <a:ext cx="3895638" cy="1061309"/>
+                    </a:xfrm>
+                    <a:prstGeom prst="rect">
+                      <a:avLst/>
+                    </a:prstGeom>
+                  </pic:spPr>
+                </pic:pic>
+              </a:graphicData>
+            </a:graphic>
+          </wp:inline>
+        </w:drawing>
+      </w:r>
+    </w:p>
+    <w:p>
+      <w:r>
+        <w:t>Go to “Advanced -&gt; Environment Variables”</w:t>
+      </w:r>
+    </w:p>
+    <w:p>
+      <w:r>
+        <w:drawing>
+          <wp:inline distT="0" distB="0" distL="0" distR="0" wp14:anchorId="37F058DD" wp14:editId="7DA6F6DC">
+            <wp:extent cx="2129658" cy="2476500"/>
+            <wp:effectExtent l="0" t="0" r="4445" b="0"/>
+            <wp:docPr id="1162197665" name="Picture 1" descr="A screenshot of a computer program&#10;&#10;AI-generated content may be incorrect."/>
+            <wp:cNvGraphicFramePr>
+              <a:graphicFrameLocks xmlns:a="http://schemas.openxmlformats.org/drawingml/2006/main" noChangeAspect="1"/>
+            </wp:cNvGraphicFramePr>
+            <a:graphic xmlns:a="http://schemas.openxmlformats.org/drawingml/2006/main">
+              <a:graphicData uri="http://schemas.openxmlformats.org/drawingml/2006/picture">
+                <pic:pic xmlns:pic="http://schemas.openxmlformats.org/drawingml/2006/picture">
+                  <pic:nvPicPr>
+                    <pic:cNvPr id="1162197665" name="Picture 1" descr="A screenshot of a computer program&#10;&#10;AI-generated content may be incorrect."/>
+                    <pic:cNvPicPr/>
+                  </pic:nvPicPr>
+                  <pic:blipFill>
+                    <a:blip r:embed="rId13"/>
+                    <a:stretch>
+                      <a:fillRect/>
+                    </a:stretch>
+                  </pic:blipFill>
+                  <pic:spPr>
+                    <a:xfrm>
+                      <a:off x="0" y="0"/>
+                      <a:ext cx="2132704" cy="2480042"/>
+                    </a:xfrm>
+                    <a:prstGeom prst="rect">
+                      <a:avLst/>
+                    </a:prstGeom>
+                  </pic:spPr>
+                </pic:pic>
+              </a:graphicData>
+            </a:graphic>
+          </wp:inline>
+        </w:drawing>
+      </w:r>
+    </w:p>
+    <w:p>
+      <w:r>
+        <w:t>Add the path, e.g. “</w:t>
+      </w:r>
+      <w:r>
+        <w:t>C:\ProgramData\MATLAB\SupportPackages\R2023b\3P.instrset\mingw_w64.instrset\bin\</w:t>
+      </w:r>
+      <w:r>
+        <w:t>” to the path”.</w:t>
+      </w:r>
+    </w:p>
+    <w:p>
+      <w:r>
+        <w:t>Restart MATLAB.</w:t>
+      </w:r>
+    </w:p>
+    <w:p>
+      <w:r>
+        <w:t xml:space="preserve">In MATLAB, run </w:t>
+      </w:r>
+    </w:p>
+    <w:p>
+      <w:pPr>
+        <w:pStyle w:val="IntenseQuote"/>
+      </w:pPr>
+      <w:proofErr w:type="gramStart"/>
+      <w:r>
+        <w:t>!</w:t>
+      </w:r>
+      <w:proofErr w:type="spellStart"/>
+      <w:r>
+        <w:t>gcc</w:t>
+      </w:r>
+      <w:proofErr w:type="spellEnd"/>
+      <w:proofErr w:type="gramEnd"/>
+    </w:p>
+    <w:p>
+      <w:r>
+        <w:t>If you get the following error, it should be configured correctly:</w:t>
+      </w:r>
+    </w:p>
+    <w:p>
+      <w:r>
+        <w:drawing>
+          <wp:inline distT="0" distB="0" distL="0" distR="0" wp14:anchorId="3523A491" wp14:editId="7636C709">
+            <wp:extent cx="5731510" cy="1623695"/>
+            <wp:effectExtent l="0" t="0" r="2540" b="0"/>
+            <wp:docPr id="1734025003" name="Picture 1" descr="A black text on a white background&#10;&#10;AI-generated content may be incorrect."/>
+            <wp:cNvGraphicFramePr>
+              <a:graphicFrameLocks xmlns:a="http://schemas.openxmlformats.org/drawingml/2006/main" noChangeAspect="1"/>
+            </wp:cNvGraphicFramePr>
+            <a:graphic xmlns:a="http://schemas.openxmlformats.org/drawingml/2006/main">
+              <a:graphicData uri="http://schemas.openxmlformats.org/drawingml/2006/picture">
+                <pic:pic xmlns:pic="http://schemas.openxmlformats.org/drawingml/2006/picture">
+                  <pic:nvPicPr>
+                    <pic:cNvPr id="1734025003" name="Picture 1" descr="A black text on a white background&#10;&#10;AI-generated content may be incorrect."/>
+                    <pic:cNvPicPr/>
+                  </pic:nvPicPr>
+                  <pic:blipFill>
+                    <a:blip r:embed="rId14"/>
+                    <a:stretch>
+                      <a:fillRect/>
+                    </a:stretch>
+                  </pic:blipFill>
+                  <pic:spPr>
+                    <a:xfrm>
+                      <a:off x="0" y="0"/>
+                      <a:ext cx="5731510" cy="1623695"/>
+                    </a:xfrm>
+                    <a:prstGeom prst="rect">
+                      <a:avLst/>
+                    </a:prstGeom>
+                  </pic:spPr>
+                </pic:pic>
+              </a:graphicData>
+            </a:graphic>
+          </wp:inline>
+        </w:drawing>
+      </w:r>
+    </w:p>
+    <w:p>
+      <w:pPr>
+        <w:pStyle w:val="Heading1"/>
+      </w:pPr>
+      <w:r>
+        <w:lastRenderedPageBreak/>
         <w:t>Installation</w:t>
       </w:r>
     </w:p>
@@ -188,10 +582,12 @@
         <w:pStyle w:val="IntenseQuote"/>
       </w:pPr>
       <w:proofErr w:type="spellStart"/>
+      <w:proofErr w:type="gramStart"/>
       <w:r>
         <w:t>cigre.install</w:t>
       </w:r>
       <w:proofErr w:type="spellEnd"/>
+      <w:proofErr w:type="gramEnd"/>
       <w:r>
         <w:t>(“</w:t>
       </w:r>
@@ -239,9 +635,14 @@
       </w:pPr>
       <w:proofErr w:type="spellStart"/>
       <w:r>
-        <w:t>cigre.test.advisorChecks</w:t>
+        <w:t>cigre.</w:t>
+      </w:r>
+      <w:proofErr w:type="gramStart"/>
+      <w:r>
+        <w:t>test.advisorChecks</w:t>
       </w:r>
       <w:proofErr w:type="spellEnd"/>
+      <w:proofErr w:type="gramEnd"/>
     </w:p>
     <w:p>
       <w:pPr>
@@ -370,7 +771,6 @@
         <w:pStyle w:val="Heading1"/>
       </w:pPr>
       <w:r>
-        <w:lastRenderedPageBreak/>
         <w:t>Model Checker</w:t>
       </w:r>
     </w:p>
@@ -387,6 +787,7 @@
         </w:rPr>
       </w:pPr>
       <w:proofErr w:type="spellStart"/>
+      <w:proofErr w:type="gramStart"/>
       <w:r>
         <w:rPr>
           <w:rStyle w:val="IntenseQuoteChar"/>
@@ -394,6 +795,7 @@
         <w:t>cigre.checkModel</w:t>
       </w:r>
       <w:proofErr w:type="spellEnd"/>
+      <w:proofErr w:type="gramEnd"/>
       <w:r>
         <w:rPr>
           <w:rStyle w:val="IntenseQuoteChar"/>
@@ -420,6 +822,7 @@
         <w:rPr>
           <w:noProof/>
         </w:rPr>
+        <w:lastRenderedPageBreak/>
         <w:drawing>
           <wp:inline distT="0" distB="0" distL="0" distR="0" wp14:anchorId="6617D7E8" wp14:editId="3EF4CBB5">
             <wp:extent cx="4953691" cy="2981741"/>
@@ -436,7 +839,7 @@
                     <pic:cNvPicPr/>
                   </pic:nvPicPr>
                   <pic:blipFill>
-                    <a:blip r:embed="rId6"/>
+                    <a:blip r:embed="rId15"/>
                     <a:stretch>
                       <a:fillRect/>
                     </a:stretch>
@@ -488,7 +891,7 @@
                     <pic:cNvPicPr/>
                   </pic:nvPicPr>
                   <pic:blipFill>
-                    <a:blip r:embed="rId7"/>
+                    <a:blip r:embed="rId16"/>
                     <a:stretch>
                       <a:fillRect/>
                     </a:stretch>
@@ -520,7 +923,6 @@
         <w:rPr>
           <w:noProof/>
         </w:rPr>
-        <w:lastRenderedPageBreak/>
         <w:drawing>
           <wp:inline distT="0" distB="0" distL="0" distR="0" wp14:anchorId="1B5F263E" wp14:editId="5B6CC3C0">
             <wp:extent cx="5731510" cy="2237105"/>
@@ -537,7 +939,7 @@
                     <pic:cNvPicPr/>
                   </pic:nvPicPr>
                   <pic:blipFill>
-                    <a:blip r:embed="rId8"/>
+                    <a:blip r:embed="rId17"/>
                     <a:stretch>
                       <a:fillRect/>
                     </a:stretch>
@@ -584,10 +986,12 @@
         <w:t xml:space="preserve">The model is </w:t>
       </w:r>
       <w:proofErr w:type="spellStart"/>
+      <w:proofErr w:type="gramStart"/>
       <w:r>
         <w:t>build</w:t>
       </w:r>
       <w:proofErr w:type="spellEnd"/>
+      <w:proofErr w:type="gramEnd"/>
       <w:r>
         <w:t xml:space="preserve"> by calling </w:t>
       </w:r>
@@ -600,6 +1004,7 @@
         </w:rPr>
       </w:pPr>
       <w:proofErr w:type="spellStart"/>
+      <w:proofErr w:type="gramStart"/>
       <w:r>
         <w:rPr>
           <w:rStyle w:val="IntenseQuoteChar"/>
@@ -613,6 +1018,7 @@
         <w:t>buildDLL</w:t>
       </w:r>
       <w:proofErr w:type="spellEnd"/>
+      <w:proofErr w:type="gramEnd"/>
       <w:r>
         <w:rPr>
           <w:rStyle w:val="IntenseQuoteChar"/>
@@ -647,7 +1053,15 @@
       </w:r>
       <w:proofErr w:type="spellEnd"/>
       <w:r>
-        <w:t>&gt;&gt; is the name of the top level model that you wish to build. This will create a DLL called &lt;&lt;</w:t>
+        <w:t xml:space="preserve">&gt;&gt; is the name of the </w:t>
+      </w:r>
+      <w:proofErr w:type="gramStart"/>
+      <w:r>
+        <w:t>top level</w:t>
+      </w:r>
+      <w:proofErr w:type="gramEnd"/>
+      <w:r>
+        <w:t xml:space="preserve"> model that you wish to build. This will create a DLL called &lt;&lt;</w:t>
       </w:r>
       <w:proofErr w:type="spellStart"/>
       <w:r>
@@ -764,7 +1178,7 @@
                     </pic:cNvPicPr>
                   </pic:nvPicPr>
                   <pic:blipFill>
-                    <a:blip r:embed="rId9" r:link="rId10">
+                    <a:blip r:embed="rId18" r:link="rId19">
                       <a:extLst>
                         <a:ext uri="{28A0092B-C50C-407E-A947-70E740481C1C}">
                           <a14:useLocalDpi xmlns:a14="http://schemas.microsoft.com/office/drawing/2010/main" val="0"/>
@@ -851,6 +1265,45 @@
 </w:document>
 </file>
 
+<file path=word/comments.xml><?xml version="1.0" encoding="utf-8"?>
+<w:comments xmlns:wpc="http://schemas.microsoft.com/office/word/2010/wordprocessingCanvas" xmlns:cx="http://schemas.microsoft.com/office/drawing/2014/chartex" xmlns:cx1="http://schemas.microsoft.com/office/drawing/2015/9/8/chartex" xmlns:cx2="http://schemas.microsoft.com/office/drawing/2015/10/21/chartex" xmlns:cx3="http://schemas.microsoft.com/office/drawing/2016/5/9/chartex" xmlns:cx4="http://schemas.microsoft.com/office/drawing/2016/5/10/chartex" xmlns:cx5="http://schemas.microsoft.com/office/drawing/2016/5/11/chartex" xmlns:cx6="http://schemas.microsoft.com/office/drawing/2016/5/12/chartex" xmlns:cx7="http://schemas.microsoft.com/office/drawing/2016/5/13/chartex" xmlns:cx8="http://schemas.microsoft.com/office/drawing/2016/5/14/chartex" xmlns:mc="http://schemas.openxmlformats.org/markup-compatibility/2006" xmlns:aink="http://schemas.microsoft.com/office/drawing/2016/ink" xmlns:am3d="http://schemas.microsoft.com/office/drawing/2017/model3d" xmlns:o="urn:schemas-microsoft-com:office:office" xmlns:oel="http://schemas.microsoft.com/office/2019/extlst" xmlns:r="http://schemas.openxmlformats.org/officeDocument/2006/relationships" xmlns:m="http://schemas.openxmlformats.org/officeDocument/2006/math" xmlns:v="urn:schemas-microsoft-com:vml" xmlns:wp14="http://schemas.microsoft.com/office/word/2010/wordprocessingDrawing" xmlns:wp="http://schemas.openxmlformats.org/drawingml/2006/wordprocessingDrawing" xmlns:w10="urn:schemas-microsoft-com:office:word" xmlns:w="http://schemas.openxmlformats.org/wordprocessingml/2006/main" xmlns:w14="http://schemas.microsoft.com/office/word/2010/wordml" xmlns:w15="http://schemas.microsoft.com/office/word/2012/wordml" xmlns:w16cex="http://schemas.microsoft.com/office/word/2018/wordml/cex" xmlns:w16cid="http://schemas.microsoft.com/office/word/2016/wordml/cid" xmlns:w16="http://schemas.microsoft.com/office/word/2018/wordml" xmlns:w16du="http://schemas.microsoft.com/office/word/2023/wordml/word16du" xmlns:w16sdtdh="http://schemas.microsoft.com/office/word/2020/wordml/sdtdatahash" xmlns:w16sdtfl="http://schemas.microsoft.com/office/word/2024/wordml/sdtformatlock" xmlns:w16se="http://schemas.microsoft.com/office/word/2015/wordml/symex" xmlns:wpg="http://schemas.microsoft.com/office/word/2010/wordprocessingGroup" xmlns:wpi="http://schemas.microsoft.com/office/word/2010/wordprocessingInk" xmlns:wne="http://schemas.microsoft.com/office/word/2006/wordml" xmlns:wps="http://schemas.microsoft.com/office/word/2010/wordprocessingShape" mc:Ignorable="w14 w15 w16se w16cid w16 w16cex w16sdtdh w16sdtfl w16du wp14">
+  <w:comment w:id="0" w:author="Tom Anderson" w:date="2025-06-10T16:11:00Z" w:initials="TA">
+    <w:p>
+      <w:pPr>
+        <w:pStyle w:val="CommentText"/>
+      </w:pPr>
+      <w:r>
+        <w:rPr>
+          <w:rStyle w:val="CommentReference"/>
+        </w:rPr>
+        <w:annotationRef/>
+      </w:r>
+      <w:r>
+        <w:t>Add more info as requried</w:t>
+      </w:r>
+    </w:p>
+  </w:comment>
+</w:comments>
+</file>
+
+<file path=word/commentsExtended.xml><?xml version="1.0" encoding="utf-8"?>
+<w15:commentsEx xmlns:wpc="http://schemas.microsoft.com/office/word/2010/wordprocessingCanvas" xmlns:cx="http://schemas.microsoft.com/office/drawing/2014/chartex" xmlns:cx1="http://schemas.microsoft.com/office/drawing/2015/9/8/chartex" xmlns:cx2="http://schemas.microsoft.com/office/drawing/2015/10/21/chartex" xmlns:cx3="http://schemas.microsoft.com/office/drawing/2016/5/9/chartex" xmlns:cx4="http://schemas.microsoft.com/office/drawing/2016/5/10/chartex" xmlns:cx5="http://schemas.microsoft.com/office/drawing/2016/5/11/chartex" xmlns:cx6="http://schemas.microsoft.com/office/drawing/2016/5/12/chartex" xmlns:cx7="http://schemas.microsoft.com/office/drawing/2016/5/13/chartex" xmlns:cx8="http://schemas.microsoft.com/office/drawing/2016/5/14/chartex" xmlns:mc="http://schemas.openxmlformats.org/markup-compatibility/2006" xmlns:aink="http://schemas.microsoft.com/office/drawing/2016/ink" xmlns:am3d="http://schemas.microsoft.com/office/drawing/2017/model3d" xmlns:o="urn:schemas-microsoft-com:office:office" xmlns:oel="http://schemas.microsoft.com/office/2019/extlst" xmlns:r="http://schemas.openxmlformats.org/officeDocument/2006/relationships" xmlns:m="http://schemas.openxmlformats.org/officeDocument/2006/math" xmlns:v="urn:schemas-microsoft-com:vml" xmlns:wp14="http://schemas.microsoft.com/office/word/2010/wordprocessingDrawing" xmlns:wp="http://schemas.openxmlformats.org/drawingml/2006/wordprocessingDrawing" xmlns:w10="urn:schemas-microsoft-com:office:word" xmlns:w="http://schemas.openxmlformats.org/wordprocessingml/2006/main" xmlns:w14="http://schemas.microsoft.com/office/word/2010/wordml" xmlns:w15="http://schemas.microsoft.com/office/word/2012/wordml" xmlns:w16cex="http://schemas.microsoft.com/office/word/2018/wordml/cex" xmlns:w16cid="http://schemas.microsoft.com/office/word/2016/wordml/cid" xmlns:w16="http://schemas.microsoft.com/office/word/2018/wordml" xmlns:w16du="http://schemas.microsoft.com/office/word/2023/wordml/word16du" xmlns:w16sdtdh="http://schemas.microsoft.com/office/word/2020/wordml/sdtdatahash" xmlns:w16sdtfl="http://schemas.microsoft.com/office/word/2024/wordml/sdtformatlock" xmlns:w16se="http://schemas.microsoft.com/office/word/2015/wordml/symex" xmlns:wpg="http://schemas.microsoft.com/office/word/2010/wordprocessingGroup" xmlns:wpi="http://schemas.microsoft.com/office/word/2010/wordprocessingInk" xmlns:wne="http://schemas.microsoft.com/office/word/2006/wordml" xmlns:wps="http://schemas.microsoft.com/office/word/2010/wordprocessingShape" mc:Ignorable="w14 w15 w16se w16cid w16 w16cex w16sdtdh w16sdtfl w16du wp14">
+  <w15:commentEx w15:paraId="0A10C06B" w15:done="0"/>
+</w15:commentsEx>
+</file>
+
+<file path=word/commentsExtensible.xml><?xml version="1.0" encoding="utf-8"?>
+<w16cex:commentsExtensible xmlns:wpc="http://schemas.microsoft.com/office/word/2010/wordprocessingCanvas" xmlns:cx="http://schemas.microsoft.com/office/drawing/2014/chartex" xmlns:cx1="http://schemas.microsoft.com/office/drawing/2015/9/8/chartex" xmlns:cx2="http://schemas.microsoft.com/office/drawing/2015/10/21/chartex" xmlns:cx3="http://schemas.microsoft.com/office/drawing/2016/5/9/chartex" xmlns:cx4="http://schemas.microsoft.com/office/drawing/2016/5/10/chartex" xmlns:cx5="http://schemas.microsoft.com/office/drawing/2016/5/11/chartex" xmlns:cx6="http://schemas.microsoft.com/office/drawing/2016/5/12/chartex" xmlns:cx7="http://schemas.microsoft.com/office/drawing/2016/5/13/chartex" xmlns:cx8="http://schemas.microsoft.com/office/drawing/2016/5/14/chartex" xmlns:cr="http://schemas.microsoft.com/office/comments/2020/reactions" xmlns:mc="http://schemas.openxmlformats.org/markup-compatibility/2006" xmlns:aink="http://schemas.microsoft.com/office/drawing/2016/ink" xmlns:am3d="http://schemas.microsoft.com/office/drawing/2017/model3d" xmlns:o="urn:schemas-microsoft-com:office:office" xmlns:oel="http://schemas.microsoft.com/office/2019/extlst" xmlns:r="http://schemas.openxmlformats.org/officeDocument/2006/relationships" xmlns:m="http://schemas.openxmlformats.org/officeDocument/2006/math" xmlns:v="urn:schemas-microsoft-com:vml" xmlns:wp14="http://schemas.microsoft.com/office/word/2010/wordprocessingDrawing" xmlns:wp="http://schemas.openxmlformats.org/drawingml/2006/wordprocessingDrawing" xmlns:w10="urn:schemas-microsoft-com:office:word" xmlns:w="http://schemas.openxmlformats.org/wordprocessingml/2006/main" xmlns:w14="http://schemas.microsoft.com/office/word/2010/wordml" xmlns:w15="http://schemas.microsoft.com/office/word/2012/wordml" xmlns:w16cex="http://schemas.microsoft.com/office/word/2018/wordml/cex" xmlns:w16cid="http://schemas.microsoft.com/office/word/2016/wordml/cid" xmlns:w16="http://schemas.microsoft.com/office/word/2018/wordml" xmlns:w16du="http://schemas.microsoft.com/office/word/2023/wordml/word16du" xmlns:w16sdtdh="http://schemas.microsoft.com/office/word/2020/wordml/sdtdatahash" xmlns:w16sdtfl="http://schemas.microsoft.com/office/word/2024/wordml/sdtformatlock" xmlns:w16se="http://schemas.microsoft.com/office/word/2015/wordml/symex" xmlns:wpg="http://schemas.microsoft.com/office/word/2010/wordprocessingGroup" xmlns:wpi="http://schemas.microsoft.com/office/word/2010/wordprocessingInk" xmlns:wne="http://schemas.microsoft.com/office/word/2006/wordml" xmlns:wps="http://schemas.microsoft.com/office/word/2010/wordprocessingShape" mc:Ignorable="w14 w15 w16se w16cid w16 w16cex w16sdtdh w16sdtfl cr w16du wp14">
+  <w16cex:commentExtensible w16cex:durableId="70C3B69F" w16cex:dateUtc="2025-06-10T15:11:00Z"/>
+</w16cex:commentsExtensible>
+</file>
+
+<file path=word/commentsIds.xml><?xml version="1.0" encoding="utf-8"?>
+<w16cid:commentsIds xmlns:wpc="http://schemas.microsoft.com/office/word/2010/wordprocessingCanvas" xmlns:cx="http://schemas.microsoft.com/office/drawing/2014/chartex" xmlns:cx1="http://schemas.microsoft.com/office/drawing/2015/9/8/chartex" xmlns:cx2="http://schemas.microsoft.com/office/drawing/2015/10/21/chartex" xmlns:cx3="http://schemas.microsoft.com/office/drawing/2016/5/9/chartex" xmlns:cx4="http://schemas.microsoft.com/office/drawing/2016/5/10/chartex" xmlns:cx5="http://schemas.microsoft.com/office/drawing/2016/5/11/chartex" xmlns:cx6="http://schemas.microsoft.com/office/drawing/2016/5/12/chartex" xmlns:cx7="http://schemas.microsoft.com/office/drawing/2016/5/13/chartex" xmlns:cx8="http://schemas.microsoft.com/office/drawing/2016/5/14/chartex" xmlns:mc="http://schemas.openxmlformats.org/markup-compatibility/2006" xmlns:aink="http://schemas.microsoft.com/office/drawing/2016/ink" xmlns:am3d="http://schemas.microsoft.com/office/drawing/2017/model3d" xmlns:o="urn:schemas-microsoft-com:office:office" xmlns:oel="http://schemas.microsoft.com/office/2019/extlst" xmlns:r="http://schemas.openxmlformats.org/officeDocument/2006/relationships" xmlns:m="http://schemas.openxmlformats.org/officeDocument/2006/math" xmlns:v="urn:schemas-microsoft-com:vml" xmlns:wp14="http://schemas.microsoft.com/office/word/2010/wordprocessingDrawing" xmlns:wp="http://schemas.openxmlformats.org/drawingml/2006/wordprocessingDrawing" xmlns:w10="urn:schemas-microsoft-com:office:word" xmlns:w="http://schemas.openxmlformats.org/wordprocessingml/2006/main" xmlns:w14="http://schemas.microsoft.com/office/word/2010/wordml" xmlns:w15="http://schemas.microsoft.com/office/word/2012/wordml" xmlns:w16cex="http://schemas.microsoft.com/office/word/2018/wordml/cex" xmlns:w16cid="http://schemas.microsoft.com/office/word/2016/wordml/cid" xmlns:w16="http://schemas.microsoft.com/office/word/2018/wordml" xmlns:w16du="http://schemas.microsoft.com/office/word/2023/wordml/word16du" xmlns:w16sdtdh="http://schemas.microsoft.com/office/word/2020/wordml/sdtdatahash" xmlns:w16sdtfl="http://schemas.microsoft.com/office/word/2024/wordml/sdtformatlock" xmlns:w16se="http://schemas.microsoft.com/office/word/2015/wordml/symex" xmlns:wpg="http://schemas.microsoft.com/office/word/2010/wordprocessingGroup" xmlns:wpi="http://schemas.microsoft.com/office/word/2010/wordprocessingInk" xmlns:wne="http://schemas.microsoft.com/office/word/2006/wordml" xmlns:wps="http://schemas.microsoft.com/office/word/2010/wordprocessingShape" mc:Ignorable="w14 w15 w16se w16cid w16 w16cex w16sdtdh w16sdtfl w16du wp14">
+  <w16cid:commentId w16cid:paraId="0A10C06B" w16cid:durableId="70C3B69F"/>
+</w16cid:commentsIds>
+</file>
+
 <file path=word/numbering.xml><?xml version="1.0" encoding="utf-8"?>
 <w:numbering xmlns:wpc="http://schemas.microsoft.com/office/word/2010/wordprocessingCanvas" xmlns:cx="http://schemas.microsoft.com/office/drawing/2014/chartex" xmlns:cx1="http://schemas.microsoft.com/office/drawing/2015/9/8/chartex" xmlns:cx2="http://schemas.microsoft.com/office/drawing/2015/10/21/chartex" xmlns:cx3="http://schemas.microsoft.com/office/drawing/2016/5/9/chartex" xmlns:cx4="http://schemas.microsoft.com/office/drawing/2016/5/10/chartex" xmlns:cx5="http://schemas.microsoft.com/office/drawing/2016/5/11/chartex" xmlns:cx6="http://schemas.microsoft.com/office/drawing/2016/5/12/chartex" xmlns:cx7="http://schemas.microsoft.com/office/drawing/2016/5/13/chartex" xmlns:cx8="http://schemas.microsoft.com/office/drawing/2016/5/14/chartex" xmlns:mc="http://schemas.openxmlformats.org/markup-compatibility/2006" xmlns:aink="http://schemas.microsoft.com/office/drawing/2016/ink" xmlns:am3d="http://schemas.microsoft.com/office/drawing/2017/model3d" xmlns:o="urn:schemas-microsoft-com:office:office" xmlns:oel="http://schemas.microsoft.com/office/2019/extlst" xmlns:r="http://schemas.openxmlformats.org/officeDocument/2006/relationships" xmlns:m="http://schemas.openxmlformats.org/officeDocument/2006/math" xmlns:v="urn:schemas-microsoft-com:vml" xmlns:wp14="http://schemas.microsoft.com/office/word/2010/wordprocessingDrawing" xmlns:wp="http://schemas.openxmlformats.org/drawingml/2006/wordprocessingDrawing" xmlns:w10="urn:schemas-microsoft-com:office:word" xmlns:w="http://schemas.openxmlformats.org/wordprocessingml/2006/main" xmlns:w14="http://schemas.microsoft.com/office/word/2010/wordml" xmlns:w15="http://schemas.microsoft.com/office/word/2012/wordml" xmlns:w16cex="http://schemas.microsoft.com/office/word/2018/wordml/cex" xmlns:w16cid="http://schemas.microsoft.com/office/word/2016/wordml/cid" xmlns:w16="http://schemas.microsoft.com/office/word/2018/wordml" xmlns:w16du="http://schemas.microsoft.com/office/word/2023/wordml/word16du" xmlns:w16sdtdh="http://schemas.microsoft.com/office/word/2020/wordml/sdtdatahash" xmlns:w16sdtfl="http://schemas.microsoft.com/office/word/2024/wordml/sdtformatlock" xmlns:w16se="http://schemas.microsoft.com/office/word/2015/wordml/symex" xmlns:wpg="http://schemas.microsoft.com/office/word/2010/wordprocessingGroup" xmlns:wpi="http://schemas.microsoft.com/office/word/2010/wordprocessingInk" xmlns:wne="http://schemas.microsoft.com/office/word/2006/wordml" xmlns:wps="http://schemas.microsoft.com/office/word/2010/wordprocessingShape" mc:Ignorable="w14 w15 w16se w16cid w16 w16cex w16sdtdh w16sdtfl w16du wp14">
   <w:abstractNum w:abstractNumId="0" w15:restartNumberingAfterBreak="0">
@@ -1624,7 +2077,7 @@
         <w:rFonts w:ascii="Courier New" w:hAnsi="Courier New" w:cs="Courier New" w:hint="default"/>
       </w:rPr>
     </w:lvl>
-    <w:lvl w:ilvl="2" w:tplc="08090005" w:tentative="1">
+    <w:lvl w:ilvl="2" w:tplc="08090005">
       <w:start w:val="1"/>
       <w:numFmt w:val="bullet"/>
       <w:lvlText w:val=""/>
@@ -1939,6 +2392,14 @@
     <w:abstractNumId w:val="5"/>
   </w:num>
 </w:numbering>
+</file>
+
+<file path=word/people.xml><?xml version="1.0" encoding="utf-8"?>
+<w15:people xmlns:wpc="http://schemas.microsoft.com/office/word/2010/wordprocessingCanvas" xmlns:cx="http://schemas.microsoft.com/office/drawing/2014/chartex" xmlns:cx1="http://schemas.microsoft.com/office/drawing/2015/9/8/chartex" xmlns:cx2="http://schemas.microsoft.com/office/drawing/2015/10/21/chartex" xmlns:cx3="http://schemas.microsoft.com/office/drawing/2016/5/9/chartex" xmlns:cx4="http://schemas.microsoft.com/office/drawing/2016/5/10/chartex" xmlns:cx5="http://schemas.microsoft.com/office/drawing/2016/5/11/chartex" xmlns:cx6="http://schemas.microsoft.com/office/drawing/2016/5/12/chartex" xmlns:cx7="http://schemas.microsoft.com/office/drawing/2016/5/13/chartex" xmlns:cx8="http://schemas.microsoft.com/office/drawing/2016/5/14/chartex" xmlns:mc="http://schemas.openxmlformats.org/markup-compatibility/2006" xmlns:aink="http://schemas.microsoft.com/office/drawing/2016/ink" xmlns:am3d="http://schemas.microsoft.com/office/drawing/2017/model3d" xmlns:o="urn:schemas-microsoft-com:office:office" xmlns:oel="http://schemas.microsoft.com/office/2019/extlst" xmlns:r="http://schemas.openxmlformats.org/officeDocument/2006/relationships" xmlns:m="http://schemas.openxmlformats.org/officeDocument/2006/math" xmlns:v="urn:schemas-microsoft-com:vml" xmlns:wp14="http://schemas.microsoft.com/office/word/2010/wordprocessingDrawing" xmlns:wp="http://schemas.openxmlformats.org/drawingml/2006/wordprocessingDrawing" xmlns:w10="urn:schemas-microsoft-com:office:word" xmlns:w="http://schemas.openxmlformats.org/wordprocessingml/2006/main" xmlns:w14="http://schemas.microsoft.com/office/word/2010/wordml" xmlns:w15="http://schemas.microsoft.com/office/word/2012/wordml" xmlns:w16cex="http://schemas.microsoft.com/office/word/2018/wordml/cex" xmlns:w16cid="http://schemas.microsoft.com/office/word/2016/wordml/cid" xmlns:w16="http://schemas.microsoft.com/office/word/2018/wordml" xmlns:w16du="http://schemas.microsoft.com/office/word/2023/wordml/word16du" xmlns:w16sdtdh="http://schemas.microsoft.com/office/word/2020/wordml/sdtdatahash" xmlns:w16sdtfl="http://schemas.microsoft.com/office/word/2024/wordml/sdtformatlock" xmlns:w16se="http://schemas.microsoft.com/office/word/2015/wordml/symex" xmlns:wpg="http://schemas.microsoft.com/office/word/2010/wordprocessingGroup" xmlns:wpi="http://schemas.microsoft.com/office/word/2010/wordprocessingInk" xmlns:wne="http://schemas.microsoft.com/office/word/2006/wordml" xmlns:wps="http://schemas.microsoft.com/office/word/2010/wordprocessingShape" mc:Ignorable="w14 w15 w16se w16cid w16 w16cex w16sdtdh w16sdtfl w16du wp14">
+  <w15:person w15:author="Tom Anderson">
+    <w15:presenceInfo w15:providerId="AD" w15:userId="S::toma@mathworks.com::4a67a750-0d3a-4dd3-b5ff-eb4c82e9cccd"/>
+  </w15:person>
+</w15:people>
 </file>
 
 <file path=word/styles.xml><?xml version="1.0" encoding="utf-8"?>
@@ -2391,7 +2852,6 @@
     <w:next w:val="Normal"/>
     <w:link w:val="Heading3Char"/>
     <w:uiPriority w:val="9"/>
-    <w:semiHidden/>
     <w:unhideWhenUsed/>
     <w:qFormat/>
     <w:rsid w:val="005569EE"/>
@@ -2543,7 +3003,6 @@
   <w:style w:type="character" w:default="1" w:styleId="DefaultParagraphFont">
     <w:name w:val="Default Paragraph Font"/>
     <w:uiPriority w:val="1"/>
-    <w:semiHidden/>
     <w:unhideWhenUsed/>
   </w:style>
   <w:style w:type="table" w:default="1" w:styleId="TableNormal">
@@ -2598,7 +3057,6 @@
     <w:basedOn w:val="DefaultParagraphFont"/>
     <w:link w:val="Heading3"/>
     <w:uiPriority w:val="9"/>
-    <w:semiHidden/>
     <w:rsid w:val="005569EE"/>
     <w:rPr>
       <w:rFonts w:eastAsiaTheme="majorEastAsia" w:cstheme="majorBidi"/>
@@ -2854,6 +3312,72 @@
       <w:smallCaps/>
       <w:color w:val="0F4761" w:themeColor="accent1" w:themeShade="BF"/>
       <w:spacing w:val="5"/>
+    </w:rPr>
+  </w:style>
+  <w:style w:type="character" w:styleId="CommentReference">
+    <w:name w:val="annotation reference"/>
+    <w:basedOn w:val="DefaultParagraphFont"/>
+    <w:uiPriority w:val="99"/>
+    <w:semiHidden/>
+    <w:unhideWhenUsed/>
+    <w:rsid w:val="006A3FFD"/>
+    <w:rPr>
+      <w:sz w:val="16"/>
+      <w:szCs w:val="16"/>
+    </w:rPr>
+  </w:style>
+  <w:style w:type="paragraph" w:styleId="CommentText">
+    <w:name w:val="annotation text"/>
+    <w:basedOn w:val="Normal"/>
+    <w:link w:val="CommentTextChar"/>
+    <w:uiPriority w:val="99"/>
+    <w:unhideWhenUsed/>
+    <w:rsid w:val="006A3FFD"/>
+    <w:pPr>
+      <w:spacing w:line="240" w:lineRule="auto"/>
+    </w:pPr>
+    <w:rPr>
+      <w:sz w:val="20"/>
+      <w:szCs w:val="20"/>
+    </w:rPr>
+  </w:style>
+  <w:style w:type="character" w:customStyle="1" w:styleId="CommentTextChar">
+    <w:name w:val="Comment Text Char"/>
+    <w:basedOn w:val="DefaultParagraphFont"/>
+    <w:link w:val="CommentText"/>
+    <w:uiPriority w:val="99"/>
+    <w:rsid w:val="006A3FFD"/>
+    <w:rPr>
+      <w:sz w:val="20"/>
+      <w:szCs w:val="20"/>
+    </w:rPr>
+  </w:style>
+  <w:style w:type="paragraph" w:styleId="CommentSubject">
+    <w:name w:val="annotation subject"/>
+    <w:basedOn w:val="CommentText"/>
+    <w:next w:val="CommentText"/>
+    <w:link w:val="CommentSubjectChar"/>
+    <w:uiPriority w:val="99"/>
+    <w:semiHidden/>
+    <w:unhideWhenUsed/>
+    <w:rsid w:val="006A3FFD"/>
+    <w:rPr>
+      <w:b/>
+      <w:bCs/>
+    </w:rPr>
+  </w:style>
+  <w:style w:type="character" w:customStyle="1" w:styleId="CommentSubjectChar">
+    <w:name w:val="Comment Subject Char"/>
+    <w:basedOn w:val="CommentTextChar"/>
+    <w:link w:val="CommentSubject"/>
+    <w:uiPriority w:val="99"/>
+    <w:semiHidden/>
+    <w:rsid w:val="006A3FFD"/>
+    <w:rPr>
+      <w:b/>
+      <w:bCs/>
+      <w:sz w:val="20"/>
+      <w:szCs w:val="20"/>
     </w:rPr>
   </w:style>
 </w:styles>

</xml_diff>

<commit_message>
Update doc to say multiple instance top level model needed
</commit_message>
<xml_diff>
--- a/doc/Getting Started.docx
+++ b/doc/Getting Started.docx
@@ -147,13 +147,8 @@
         </w:numPr>
       </w:pPr>
       <w:r>
-        <w:t xml:space="preserve">CIGRE </w:t>
-      </w:r>
-      <w:proofErr w:type="spellStart"/>
-      <w:r>
-        <w:t>mltbx</w:t>
-      </w:r>
-      <w:proofErr w:type="spellEnd"/>
+        <w:t>CIGRE mltbx</w:t>
+      </w:r>
     </w:p>
     <w:p>
       <w:pPr>
@@ -205,6 +200,9 @@
     </w:p>
     <w:p>
       <w:r>
+        <w:rPr>
+          <w:noProof/>
+        </w:rPr>
         <w:drawing>
           <wp:inline distT="0" distB="0" distL="0" distR="0" wp14:anchorId="6D767F7C" wp14:editId="615B00E2">
             <wp:extent cx="3733800" cy="601065"/>
@@ -257,17 +255,7 @@
         <w:pStyle w:val="IntenseQuote"/>
       </w:pPr>
       <w:r>
-        <w:t xml:space="preserve">compilers = </w:t>
-      </w:r>
-      <w:proofErr w:type="spellStart"/>
-      <w:proofErr w:type="gramStart"/>
-      <w:r>
-        <w:t>mex.getCompilerConfigurations</w:t>
-      </w:r>
-      <w:proofErr w:type="spellEnd"/>
-      <w:proofErr w:type="gramEnd"/>
-      <w:r>
-        <w:t>('C', 'Installed')</w:t>
+        <w:t>compilers = mex.getCompilerConfigurations('C', 'Installed')</w:t>
       </w:r>
       <w:r>
         <w:t>;</w:t>
@@ -275,46 +263,20 @@
       <w:r>
         <w:br/>
       </w:r>
-      <w:proofErr w:type="spellStart"/>
-      <w:r>
-        <w:t>minGW</w:t>
-      </w:r>
-      <w:proofErr w:type="spellEnd"/>
-      <w:r>
-        <w:t xml:space="preserve"> = compilers(</w:t>
-      </w:r>
-      <w:proofErr w:type="spellStart"/>
-      <w:r>
-        <w:t>ismember</w:t>
-      </w:r>
-      <w:proofErr w:type="spellEnd"/>
-      <w:r>
-        <w:t>({compilers(</w:t>
-      </w:r>
-      <w:proofErr w:type="gramStart"/>
-      <w:r>
-        <w:t>:).Name</w:t>
-      </w:r>
-      <w:proofErr w:type="gramEnd"/>
-      <w:r>
-        <w:t>}', 'MinGW64 Compiler (C)'))</w:t>
-      </w:r>
-    </w:p>
-    <w:p>
-      <w:r>
-        <w:t xml:space="preserve">Add the path specified for the </w:t>
-      </w:r>
-      <w:proofErr w:type="spellStart"/>
-      <w:r>
-        <w:t>LinkerName</w:t>
-      </w:r>
-      <w:proofErr w:type="spellEnd"/>
-      <w:r>
-        <w:t xml:space="preserve"> to the path:</w:t>
-      </w:r>
-    </w:p>
-    <w:p>
-      <w:r>
+      <w:r>
+        <w:t>minGW = compilers(ismember({compilers(:).Name}', 'MinGW64 Compiler (C)'))</w:t>
+      </w:r>
+    </w:p>
+    <w:p>
+      <w:r>
+        <w:t>Add the path specified for the LinkerName to the path:</w:t>
+      </w:r>
+    </w:p>
+    <w:p>
+      <w:r>
+        <w:rPr>
+          <w:noProof/>
+        </w:rPr>
         <w:lastRenderedPageBreak/>
         <w:drawing>
           <wp:inline distT="0" distB="0" distL="0" distR="0" wp14:anchorId="3135B300" wp14:editId="4EA0B94F">
@@ -363,6 +325,9 @@
         <w:pStyle w:val="Heading1"/>
       </w:pPr>
       <w:r>
+        <w:rPr>
+          <w:noProof/>
+        </w:rPr>
         <w:drawing>
           <wp:inline distT="0" distB="0" distL="0" distR="0" wp14:anchorId="74F6328A" wp14:editId="0610B773">
             <wp:extent cx="3873500" cy="1055278"/>
@@ -407,6 +372,9 @@
     </w:p>
     <w:p>
       <w:r>
+        <w:rPr>
+          <w:noProof/>
+        </w:rPr>
         <w:drawing>
           <wp:inline distT="0" distB="0" distL="0" distR="0" wp14:anchorId="37F058DD" wp14:editId="7DA6F6DC">
             <wp:extent cx="2129658" cy="2476500"/>
@@ -469,16 +437,9 @@
       <w:pPr>
         <w:pStyle w:val="IntenseQuote"/>
       </w:pPr>
-      <w:proofErr w:type="gramStart"/>
-      <w:r>
-        <w:t>!</w:t>
-      </w:r>
-      <w:proofErr w:type="spellStart"/>
-      <w:r>
-        <w:t>gcc</w:t>
-      </w:r>
-      <w:proofErr w:type="spellEnd"/>
-      <w:proofErr w:type="gramEnd"/>
+      <w:r>
+        <w:t>!gcc</w:t>
+      </w:r>
     </w:p>
     <w:p>
       <w:r>
@@ -487,6 +448,9 @@
     </w:p>
     <w:p>
       <w:r>
+        <w:rPr>
+          <w:noProof/>
+        </w:rPr>
         <w:drawing>
           <wp:inline distT="0" distB="0" distL="0" distR="0" wp14:anchorId="3523A491" wp14:editId="7636C709">
             <wp:extent cx="5731510" cy="1623695"/>
@@ -542,15 +506,7 @@
         </w:numPr>
       </w:pPr>
       <w:r>
-        <w:t xml:space="preserve">Install the CIGRE toolbox by running </w:t>
-      </w:r>
-      <w:proofErr w:type="spellStart"/>
-      <w:r>
-        <w:t>CIGRE.mltbx</w:t>
-      </w:r>
-      <w:proofErr w:type="spellEnd"/>
-      <w:r>
-        <w:t xml:space="preserve"> inside your MATLAB environment.</w:t>
+        <w:t>Install the CIGRE toolbox by running CIGRE.mltbx inside your MATLAB environment.</w:t>
       </w:r>
     </w:p>
     <w:p>
@@ -581,21 +537,15 @@
       <w:pPr>
         <w:pStyle w:val="IntenseQuote"/>
       </w:pPr>
-      <w:proofErr w:type="spellStart"/>
-      <w:proofErr w:type="gramStart"/>
       <w:r>
         <w:t>cigre.install</w:t>
       </w:r>
-      <w:proofErr w:type="spellEnd"/>
-      <w:proofErr w:type="gramEnd"/>
       <w:r>
         <w:t>(“</w:t>
       </w:r>
-      <w:proofErr w:type="spellStart"/>
       <w:r>
         <w:t>VSVersion</w:t>
       </w:r>
-      <w:proofErr w:type="spellEnd"/>
       <w:r>
         <w:t>”, &lt;&lt;version&gt;&gt;)</w:t>
       </w:r>
@@ -633,16 +583,9 @@
         <w:pStyle w:val="IntenseQuote"/>
         <w:ind w:left="720"/>
       </w:pPr>
-      <w:proofErr w:type="spellStart"/>
-      <w:r>
-        <w:t>cigre.</w:t>
-      </w:r>
-      <w:proofErr w:type="gramStart"/>
-      <w:r>
-        <w:t>test.advisorChecks</w:t>
-      </w:r>
-      <w:proofErr w:type="spellEnd"/>
-      <w:proofErr w:type="gramEnd"/>
+      <w:r>
+        <w:t>cigre.test.advisorChecks</w:t>
+      </w:r>
     </w:p>
     <w:p>
       <w:pPr>
@@ -740,16 +683,11 @@
         <w:t xml:space="preserve"> to </w:t>
       </w:r>
       <w:r>
-        <w:t>‘</w:t>
-      </w:r>
-      <w:proofErr w:type="spellStart"/>
-      <w:r>
-        <w:t>cigre</w:t>
+        <w:t>‘cigre</w:t>
       </w:r>
       <w:r>
         <w:t>.tlc</w:t>
       </w:r>
-      <w:proofErr w:type="spellEnd"/>
       <w:r>
         <w:t>’</w:t>
       </w:r>
@@ -786,35 +724,11 @@
           <w:rStyle w:val="IntenseQuoteChar"/>
         </w:rPr>
       </w:pPr>
-      <w:proofErr w:type="spellStart"/>
-      <w:proofErr w:type="gramStart"/>
       <w:r>
         <w:rPr>
           <w:rStyle w:val="IntenseQuoteChar"/>
         </w:rPr>
-        <w:t>cigre.checkModel</w:t>
-      </w:r>
-      <w:proofErr w:type="spellEnd"/>
-      <w:proofErr w:type="gramEnd"/>
-      <w:r>
-        <w:rPr>
-          <w:rStyle w:val="IntenseQuoteChar"/>
-        </w:rPr>
-        <w:t>(&lt;&lt;</w:t>
-      </w:r>
-      <w:proofErr w:type="spellStart"/>
-      <w:r>
-        <w:rPr>
-          <w:rStyle w:val="IntenseQuoteChar"/>
-        </w:rPr>
-        <w:t>modelName</w:t>
-      </w:r>
-      <w:proofErr w:type="spellEnd"/>
-      <w:r>
-        <w:rPr>
-          <w:rStyle w:val="IntenseQuoteChar"/>
-        </w:rPr>
-        <w:t>&gt;&gt;)</w:t>
+        <w:t>cigre.checkModel(&lt;&lt;modelName&gt;&gt;)</w:t>
       </w:r>
     </w:p>
     <w:p>
@@ -983,17 +897,7 @@
         </w:numPr>
       </w:pPr>
       <w:r>
-        <w:t xml:space="preserve">The model is </w:t>
-      </w:r>
-      <w:proofErr w:type="spellStart"/>
-      <w:proofErr w:type="gramStart"/>
-      <w:r>
-        <w:t>build</w:t>
-      </w:r>
-      <w:proofErr w:type="spellEnd"/>
-      <w:proofErr w:type="gramEnd"/>
-      <w:r>
-        <w:t xml:space="preserve"> by calling </w:t>
+        <w:t xml:space="preserve">The model is build by calling </w:t>
       </w:r>
     </w:p>
     <w:p>
@@ -1003,8 +907,6 @@
           <w:rStyle w:val="IntenseQuoteChar"/>
         </w:rPr>
       </w:pPr>
-      <w:proofErr w:type="spellStart"/>
-      <w:proofErr w:type="gramStart"/>
       <w:r>
         <w:rPr>
           <w:rStyle w:val="IntenseQuoteChar"/>
@@ -1017,27 +919,11 @@
         </w:rPr>
         <w:t>buildDLL</w:t>
       </w:r>
-      <w:proofErr w:type="spellEnd"/>
-      <w:proofErr w:type="gramEnd"/>
       <w:r>
         <w:rPr>
           <w:rStyle w:val="IntenseQuoteChar"/>
         </w:rPr>
-        <w:t>(&lt;&lt;</w:t>
-      </w:r>
-      <w:proofErr w:type="spellStart"/>
-      <w:r>
-        <w:rPr>
-          <w:rStyle w:val="IntenseQuoteChar"/>
-        </w:rPr>
-        <w:t>modelName</w:t>
-      </w:r>
-      <w:proofErr w:type="spellEnd"/>
-      <w:r>
-        <w:rPr>
-          <w:rStyle w:val="IntenseQuoteChar"/>
-        </w:rPr>
-        <w:t>&gt;&gt;)</w:t>
+        <w:t>(&lt;&lt;modelName&gt;&gt;)</w:t>
       </w:r>
     </w:p>
     <w:p>
@@ -1045,50 +931,10 @@
         <w:ind w:left="720"/>
       </w:pPr>
       <w:r>
-        <w:t>where &lt;&lt;</w:t>
-      </w:r>
-      <w:proofErr w:type="spellStart"/>
-      <w:r>
-        <w:t>modelName</w:t>
-      </w:r>
-      <w:proofErr w:type="spellEnd"/>
-      <w:r>
-        <w:t xml:space="preserve">&gt;&gt; is the name of the </w:t>
-      </w:r>
-      <w:proofErr w:type="gramStart"/>
-      <w:r>
-        <w:t>top level</w:t>
-      </w:r>
-      <w:proofErr w:type="gramEnd"/>
-      <w:r>
-        <w:t xml:space="preserve"> model that you wish to build. This will create a DLL called &lt;&lt;</w:t>
-      </w:r>
-      <w:proofErr w:type="spellStart"/>
-      <w:r>
-        <w:t>modelName</w:t>
-      </w:r>
-      <w:proofErr w:type="spellEnd"/>
-      <w:r>
-        <w:t>&gt;&gt;_CIGRE.dll</w:t>
-      </w:r>
-      <w:r>
-        <w:t>, along with a header &lt;&lt;</w:t>
-      </w:r>
-      <w:proofErr w:type="spellStart"/>
-      <w:r>
-        <w:t>modelName</w:t>
-      </w:r>
-      <w:proofErr w:type="spellEnd"/>
-      <w:r>
-        <w:t>&gt;&gt;_</w:t>
-      </w:r>
-      <w:proofErr w:type="spellStart"/>
-      <w:r>
-        <w:t>CIGRE.h</w:t>
-      </w:r>
-      <w:proofErr w:type="spellEnd"/>
-      <w:r>
-        <w:t xml:space="preserve"> that describes the DLL interface.</w:t>
+        <w:t>where &lt;&lt;modelName&gt;&gt; is the name of the top level model that you wish to build. This will create a DLL called &lt;&lt;modelName&gt;&gt;_CIGRE.dll</w:t>
+      </w:r>
+      <w:r>
+        <w:t>, along with a header &lt;&lt;modelName&gt;&gt;_CIGRE.h that describes the DLL interface.</w:t>
       </w:r>
     </w:p>
     <w:p>
@@ -1123,6 +969,18 @@
       </w:r>
       <w:r>
         <w:t>.</w:t>
+      </w:r>
+    </w:p>
+    <w:p>
+      <w:pPr>
+        <w:pStyle w:val="ListParagraph"/>
+        <w:numPr>
+          <w:ilvl w:val="0"/>
+          <w:numId w:val="9"/>
+        </w:numPr>
+      </w:pPr>
+      <w:r>
+        <w:t>The top-level model must support multiple instances.</w:t>
       </w:r>
     </w:p>
     <w:p>
@@ -1230,6 +1088,9 @@
       <w:r>
         <w:t>multi-word typedefs</w:t>
       </w:r>
+      <w:r>
+        <w:t>.</w:t>
+      </w:r>
     </w:p>
     <w:p>
       <w:pPr>
@@ -1242,6 +1103,9 @@
       <w:r>
         <w:t>Must use fixed time-step</w:t>
       </w:r>
+      <w:r>
+        <w:t>.</w:t>
+      </w:r>
     </w:p>
     <w:p>
       <w:pPr>
@@ -1253,6 +1117,9 @@
       </w:pPr>
       <w:r>
         <w:t>Model must have at least one input</w:t>
+      </w:r>
+      <w:r>
+        <w:t>.</w:t>
       </w:r>
     </w:p>
     <w:sectPr>
@@ -3003,6 +2870,7 @@
   <w:style w:type="character" w:default="1" w:styleId="DefaultParagraphFont">
     <w:name w:val="Default Paragraph Font"/>
     <w:uiPriority w:val="1"/>
+    <w:semiHidden/>
     <w:unhideWhenUsed/>
   </w:style>
   <w:style w:type="table" w:default="1" w:styleId="TableNormal">

</xml_diff>

<commit_message>
Update the documentation to explain a little about the exectranix import tool
</commit_message>
<xml_diff>
--- a/doc/Getting Started.docx
+++ b/doc/Getting Started.docx
@@ -147,13 +147,8 @@
         </w:numPr>
       </w:pPr>
       <w:r>
-        <w:t xml:space="preserve">CIGRE </w:t>
-      </w:r>
-      <w:proofErr w:type="spellStart"/>
-      <w:r>
-        <w:t>mltbx</w:t>
-      </w:r>
-      <w:proofErr w:type="spellEnd"/>
+        <w:t>CIGRE mltbx</w:t>
+      </w:r>
     </w:p>
     <w:p>
       <w:pPr>
@@ -260,17 +255,7 @@
         <w:pStyle w:val="IntenseQuote"/>
       </w:pPr>
       <w:r>
-        <w:t xml:space="preserve">compilers = </w:t>
-      </w:r>
-      <w:proofErr w:type="spellStart"/>
-      <w:proofErr w:type="gramStart"/>
-      <w:r>
-        <w:t>mex.getCompilerConfigurations</w:t>
-      </w:r>
-      <w:proofErr w:type="spellEnd"/>
-      <w:proofErr w:type="gramEnd"/>
-      <w:r>
-        <w:t>('C', 'Installed')</w:t>
+        <w:t>compilers = mex.getCompilerConfigurations('C', 'Installed')</w:t>
       </w:r>
       <w:r>
         <w:t>;</w:t>
@@ -278,42 +263,13 @@
       <w:r>
         <w:br/>
       </w:r>
-      <w:proofErr w:type="spellStart"/>
-      <w:r>
-        <w:t>minGW</w:t>
-      </w:r>
-      <w:proofErr w:type="spellEnd"/>
-      <w:r>
-        <w:t xml:space="preserve"> = compilers(</w:t>
-      </w:r>
-      <w:proofErr w:type="spellStart"/>
-      <w:r>
-        <w:t>ismember</w:t>
-      </w:r>
-      <w:proofErr w:type="spellEnd"/>
-      <w:r>
-        <w:t>({compilers(</w:t>
-      </w:r>
-      <w:proofErr w:type="gramStart"/>
-      <w:r>
-        <w:t>:).Name</w:t>
-      </w:r>
-      <w:proofErr w:type="gramEnd"/>
-      <w:r>
-        <w:t>}', 'MinGW64 Compiler (C)'))</w:t>
-      </w:r>
-    </w:p>
-    <w:p>
-      <w:r>
-        <w:t xml:space="preserve">Add the path specified for the </w:t>
-      </w:r>
-      <w:proofErr w:type="spellStart"/>
-      <w:r>
-        <w:t>LinkerName</w:t>
-      </w:r>
-      <w:proofErr w:type="spellEnd"/>
-      <w:r>
-        <w:t xml:space="preserve"> to the path:</w:t>
+      <w:r>
+        <w:t>minGW = compilers(ismember({compilers(:).Name}', 'MinGW64 Compiler (C)'))</w:t>
+      </w:r>
+    </w:p>
+    <w:p>
+      <w:r>
+        <w:t>Add the path specified for the LinkerName to the path:</w:t>
       </w:r>
     </w:p>
     <w:p>
@@ -481,16 +437,9 @@
       <w:pPr>
         <w:pStyle w:val="IntenseQuote"/>
       </w:pPr>
-      <w:proofErr w:type="gramStart"/>
-      <w:r>
-        <w:t>!</w:t>
-      </w:r>
-      <w:proofErr w:type="spellStart"/>
-      <w:r>
-        <w:t>gcc</w:t>
-      </w:r>
-      <w:proofErr w:type="spellEnd"/>
-      <w:proofErr w:type="gramEnd"/>
+      <w:r>
+        <w:t>!gcc</w:t>
+      </w:r>
     </w:p>
     <w:p>
       <w:r>
@@ -557,15 +506,7 @@
         </w:numPr>
       </w:pPr>
       <w:r>
-        <w:t xml:space="preserve">Install the CIGRE toolbox by running </w:t>
-      </w:r>
-      <w:proofErr w:type="spellStart"/>
-      <w:r>
-        <w:t>CIGRE.mltbx</w:t>
-      </w:r>
-      <w:proofErr w:type="spellEnd"/>
-      <w:r>
-        <w:t xml:space="preserve"> inside your MATLAB environment.</w:t>
+        <w:t>Install the CIGRE toolbox by running CIGRE.mltbx inside your MATLAB environment.</w:t>
       </w:r>
     </w:p>
     <w:p>
@@ -596,21 +537,15 @@
       <w:pPr>
         <w:pStyle w:val="IntenseQuote"/>
       </w:pPr>
-      <w:proofErr w:type="spellStart"/>
-      <w:proofErr w:type="gramStart"/>
       <w:r>
         <w:t>cigre.install</w:t>
       </w:r>
-      <w:proofErr w:type="spellEnd"/>
-      <w:proofErr w:type="gramEnd"/>
       <w:r>
         <w:t>(“</w:t>
       </w:r>
-      <w:proofErr w:type="spellStart"/>
       <w:r>
         <w:t>VSVersion</w:t>
       </w:r>
-      <w:proofErr w:type="spellEnd"/>
       <w:r>
         <w:t>”, &lt;&lt;version&gt;&gt;)</w:t>
       </w:r>
@@ -648,16 +583,9 @@
         <w:pStyle w:val="IntenseQuote"/>
         <w:ind w:left="720"/>
       </w:pPr>
-      <w:proofErr w:type="spellStart"/>
-      <w:r>
-        <w:t>cigre.</w:t>
-      </w:r>
-      <w:proofErr w:type="gramStart"/>
-      <w:r>
-        <w:t>test.advisorChecks</w:t>
-      </w:r>
-      <w:proofErr w:type="spellEnd"/>
-      <w:proofErr w:type="gramEnd"/>
+      <w:r>
+        <w:t>cigre.test.advisorChecks</w:t>
+      </w:r>
     </w:p>
     <w:p>
       <w:pPr>
@@ -757,16 +685,11 @@
         <w:t xml:space="preserve"> to </w:t>
       </w:r>
       <w:r>
-        <w:t>‘</w:t>
-      </w:r>
-      <w:proofErr w:type="spellStart"/>
-      <w:r>
-        <w:t>cigre</w:t>
+        <w:t>‘cigre</w:t>
       </w:r>
       <w:r>
         <w:t>.tlc</w:t>
       </w:r>
-      <w:proofErr w:type="spellEnd"/>
       <w:r>
         <w:t>’</w:t>
       </w:r>
@@ -806,15 +729,7 @@
         </w:numPr>
       </w:pPr>
       <w:r>
-        <w:t xml:space="preserve">a </w:t>
-      </w:r>
-      <w:proofErr w:type="spellStart"/>
-      <w:r>
-        <w:t>Simulink.Parameter</w:t>
-      </w:r>
-      <w:proofErr w:type="spellEnd"/>
-      <w:r>
-        <w:t xml:space="preserve"> object</w:t>
+        <w:t>a Simulink.Parameter object</w:t>
       </w:r>
     </w:p>
     <w:p>
@@ -826,15 +741,7 @@
         </w:numPr>
       </w:pPr>
       <w:r>
-        <w:t xml:space="preserve">defined as a model argument in the </w:t>
-      </w:r>
-      <w:proofErr w:type="gramStart"/>
-      <w:r>
-        <w:t>top level</w:t>
-      </w:r>
-      <w:proofErr w:type="gramEnd"/>
-      <w:r>
-        <w:t xml:space="preserve"> model</w:t>
+        <w:t>defined as a model argument in the top level model</w:t>
       </w:r>
     </w:p>
     <w:p>
@@ -846,15 +753,7 @@
         </w:numPr>
       </w:pPr>
       <w:r>
-        <w:t xml:space="preserve">stored in the model workspace of the </w:t>
-      </w:r>
-      <w:proofErr w:type="gramStart"/>
-      <w:r>
-        <w:t>top level</w:t>
-      </w:r>
-      <w:proofErr w:type="gramEnd"/>
-      <w:r>
-        <w:t xml:space="preserve"> model</w:t>
+        <w:t>stored in the model workspace of the top level model</w:t>
       </w:r>
     </w:p>
     <w:p>
@@ -871,27 +770,14 @@
     </w:p>
     <w:p>
       <w:r>
-        <w:t xml:space="preserve">For example, the screenshot below shows a </w:t>
-      </w:r>
-      <w:proofErr w:type="spellStart"/>
-      <w:r>
-        <w:t>Simulink.Parameter</w:t>
-      </w:r>
-      <w:proofErr w:type="spellEnd"/>
-      <w:r>
-        <w:t xml:space="preserve">, </w:t>
-      </w:r>
-      <w:proofErr w:type="spellStart"/>
-      <w:r>
-        <w:t>ps</w:t>
-      </w:r>
-      <w:proofErr w:type="spellEnd"/>
-      <w:r>
-        <w:t>, of type struct:</w:t>
-      </w:r>
-    </w:p>
-    <w:p>
-      <w:r>
+        <w:t>For example, the screenshot below shows a Simulink.Parameter, ps, of type struct:</w:t>
+      </w:r>
+    </w:p>
+    <w:p>
+      <w:r>
+        <w:rPr>
+          <w:noProof/>
+        </w:rPr>
         <w:lastRenderedPageBreak/>
         <w:drawing>
           <wp:inline distT="0" distB="0" distL="0" distR="0" wp14:anchorId="16822BC2" wp14:editId="0C0A1C74">
@@ -932,17 +818,8 @@
     </w:p>
     <w:p>
       <w:r>
-        <w:t xml:space="preserve">In this example, the parameter is a structure of parameters. Each of the “leaves” of the struct will be accessible as individual parameters in the CIGRE </w:t>
-      </w:r>
-      <w:proofErr w:type="spellStart"/>
-      <w:r>
-        <w:t>dll</w:t>
-      </w:r>
-      <w:proofErr w:type="spellEnd"/>
-      <w:r>
-        <w:t xml:space="preserve">. In Simulink, you refer to the parameter as e.g. </w:t>
-      </w:r>
-      <w:proofErr w:type="gramStart"/>
+        <w:t xml:space="preserve">In this example, the parameter is a structure of parameters. Each of the “leaves” of the struct will be accessible as individual parameters in the CIGRE dll. In Simulink, you refer to the parameter as e.g. </w:t>
+      </w:r>
       <w:r>
         <w:rPr>
           <w:i/>
@@ -950,7 +827,6 @@
         </w:rPr>
         <w:t>ps.field1.otherField</w:t>
       </w:r>
-      <w:proofErr w:type="gramEnd"/>
       <w:r>
         <w:t>.</w:t>
       </w:r>
@@ -962,6 +838,9 @@
     </w:p>
     <w:p>
       <w:r>
+        <w:rPr>
+          <w:noProof/>
+        </w:rPr>
         <w:drawing>
           <wp:inline distT="0" distB="0" distL="0" distR="0" wp14:anchorId="2E6CE480" wp14:editId="0533C3D1">
             <wp:extent cx="5731510" cy="2998470"/>
@@ -1006,6 +885,9 @@
     </w:p>
     <w:p>
       <w:r>
+        <w:rPr>
+          <w:noProof/>
+        </w:rPr>
         <w:drawing>
           <wp:inline distT="0" distB="0" distL="0" distR="0" wp14:anchorId="0253F4E3" wp14:editId="4738AE9F">
             <wp:extent cx="5731510" cy="1764030"/>
@@ -1051,6 +933,9 @@
     </w:p>
     <w:p>
       <w:r>
+        <w:rPr>
+          <w:noProof/>
+        </w:rPr>
         <w:drawing>
           <wp:inline distT="0" distB="0" distL="0" distR="0" wp14:anchorId="0373E9D0" wp14:editId="4FD265C8">
             <wp:extent cx="5731510" cy="2969260"/>
@@ -1108,35 +993,11 @@
           <w:rStyle w:val="IntenseQuoteChar"/>
         </w:rPr>
       </w:pPr>
-      <w:proofErr w:type="spellStart"/>
-      <w:proofErr w:type="gramStart"/>
       <w:r>
         <w:rPr>
           <w:rStyle w:val="IntenseQuoteChar"/>
         </w:rPr>
-        <w:t>cigre.checkModel</w:t>
-      </w:r>
-      <w:proofErr w:type="spellEnd"/>
-      <w:proofErr w:type="gramEnd"/>
-      <w:r>
-        <w:rPr>
-          <w:rStyle w:val="IntenseQuoteChar"/>
-        </w:rPr>
-        <w:t>(&lt;&lt;</w:t>
-      </w:r>
-      <w:proofErr w:type="spellStart"/>
-      <w:r>
-        <w:rPr>
-          <w:rStyle w:val="IntenseQuoteChar"/>
-        </w:rPr>
-        <w:t>modelName</w:t>
-      </w:r>
-      <w:proofErr w:type="spellEnd"/>
-      <w:r>
-        <w:rPr>
-          <w:rStyle w:val="IntenseQuoteChar"/>
-        </w:rPr>
-        <w:t>&gt;&gt;)</w:t>
+        <w:t>cigre.checkModel(&lt;&lt;modelName&gt;&gt;)</w:t>
       </w:r>
     </w:p>
     <w:p>
@@ -1305,17 +1166,7 @@
         </w:numPr>
       </w:pPr>
       <w:r>
-        <w:t xml:space="preserve">The model is </w:t>
-      </w:r>
-      <w:proofErr w:type="spellStart"/>
-      <w:proofErr w:type="gramStart"/>
-      <w:r>
-        <w:t>build</w:t>
-      </w:r>
-      <w:proofErr w:type="spellEnd"/>
-      <w:proofErr w:type="gramEnd"/>
-      <w:r>
-        <w:t xml:space="preserve"> by calling </w:t>
+        <w:t xml:space="preserve">The model is build by calling </w:t>
       </w:r>
     </w:p>
     <w:p>
@@ -1325,8 +1176,6 @@
           <w:rStyle w:val="IntenseQuoteChar"/>
         </w:rPr>
       </w:pPr>
-      <w:proofErr w:type="spellStart"/>
-      <w:proofErr w:type="gramStart"/>
       <w:r>
         <w:rPr>
           <w:rStyle w:val="IntenseQuoteChar"/>
@@ -1339,27 +1188,11 @@
         </w:rPr>
         <w:t>buildDLL</w:t>
       </w:r>
-      <w:proofErr w:type="spellEnd"/>
-      <w:proofErr w:type="gramEnd"/>
       <w:r>
         <w:rPr>
           <w:rStyle w:val="IntenseQuoteChar"/>
         </w:rPr>
-        <w:t>(&lt;&lt;</w:t>
-      </w:r>
-      <w:proofErr w:type="spellStart"/>
-      <w:r>
-        <w:rPr>
-          <w:rStyle w:val="IntenseQuoteChar"/>
-        </w:rPr>
-        <w:t>modelName</w:t>
-      </w:r>
-      <w:proofErr w:type="spellEnd"/>
-      <w:r>
-        <w:rPr>
-          <w:rStyle w:val="IntenseQuoteChar"/>
-        </w:rPr>
-        <w:t>&gt;&gt;)</w:t>
+        <w:t>(&lt;&lt;modelName&gt;&gt;)</w:t>
       </w:r>
     </w:p>
     <w:p>
@@ -1367,50 +1200,10 @@
         <w:ind w:left="720"/>
       </w:pPr>
       <w:r>
-        <w:t>where &lt;&lt;</w:t>
-      </w:r>
-      <w:proofErr w:type="spellStart"/>
-      <w:r>
-        <w:t>modelName</w:t>
-      </w:r>
-      <w:proofErr w:type="spellEnd"/>
-      <w:r>
-        <w:t xml:space="preserve">&gt;&gt; is the name of the </w:t>
-      </w:r>
-      <w:proofErr w:type="gramStart"/>
-      <w:r>
-        <w:t>top level</w:t>
-      </w:r>
-      <w:proofErr w:type="gramEnd"/>
-      <w:r>
-        <w:t xml:space="preserve"> model that you wish to build. This will create a DLL called &lt;&lt;</w:t>
-      </w:r>
-      <w:proofErr w:type="spellStart"/>
-      <w:r>
-        <w:t>modelName</w:t>
-      </w:r>
-      <w:proofErr w:type="spellEnd"/>
-      <w:r>
-        <w:t>&gt;&gt;_CIGRE.dll</w:t>
-      </w:r>
-      <w:r>
-        <w:t>, along with a header &lt;&lt;</w:t>
-      </w:r>
-      <w:proofErr w:type="spellStart"/>
-      <w:r>
-        <w:t>modelName</w:t>
-      </w:r>
-      <w:proofErr w:type="spellEnd"/>
-      <w:r>
-        <w:t>&gt;&gt;_</w:t>
-      </w:r>
-      <w:proofErr w:type="spellStart"/>
-      <w:r>
-        <w:t>CIGRE.h</w:t>
-      </w:r>
-      <w:proofErr w:type="spellEnd"/>
-      <w:r>
-        <w:t xml:space="preserve"> that describes the DLL interface.</w:t>
+        <w:t>where &lt;&lt;modelName&gt;&gt; is the name of the top level model that you wish to build. This will create a DLL called &lt;&lt;modelName&gt;&gt;_CIGRE.dll</w:t>
+      </w:r>
+      <w:r>
+        <w:t>, along with a header &lt;&lt;modelName&gt;&gt;_CIGRE.h that describes the DLL interface.</w:t>
       </w:r>
     </w:p>
     <w:p>
@@ -1597,6 +1390,112 @@
       </w:r>
       <w:r>
         <w:t>.</w:t>
+      </w:r>
+    </w:p>
+    <w:p/>
+    <w:p>
+      <w:pPr>
+        <w:pStyle w:val="Heading1"/>
+      </w:pPr>
+      <w:r>
+        <w:t>PSCAD Import</w:t>
+      </w:r>
+    </w:p>
+    <w:p>
+      <w:r>
+        <w:t xml:space="preserve">When importing the model into PSCAD a lot of users use the import tool provided by Electranix: </w:t>
+      </w:r>
+      <w:hyperlink r:id="rId24" w:history="1">
+        <w:r>
+          <w:rPr>
+            <w:rStyle w:val="Hyperlink"/>
+          </w:rPr>
+          <w:t>Request A Copy</w:t>
+        </w:r>
+      </w:hyperlink>
+      <w:r>
+        <w:t xml:space="preserve"> (19/09/2025).</w:t>
+      </w:r>
+    </w:p>
+    <w:p>
+      <w:r>
+        <w:t>In this tool, you should set the “Time to release initial conditions” to 0, rather than using the default value of 1. You should also make sure the Memory Snapshotting checkbox is *</w:t>
+      </w:r>
+      <w:r>
+        <w:rPr>
+          <w:b/>
+          <w:bCs/>
+        </w:rPr>
+        <w:t>not</w:t>
+      </w:r>
+      <w:r>
+        <w:t>* checked.</w:t>
+      </w:r>
+      <w:r>
+        <w:t xml:space="preserve"> Memory snapshotting is dealt with </w:t>
+      </w:r>
+      <w:r>
+        <w:t>by</w:t>
+      </w:r>
+      <w:r>
+        <w:t xml:space="preserve"> the DLL itself.</w:t>
+      </w:r>
+    </w:p>
+    <w:p>
+      <w:r>
+        <w:rPr>
+          <w:noProof/>
+          <w:lang w:val="en-US"/>
+          <w14:ligatures w14:val="none"/>
+        </w:rPr>
+        <w:drawing>
+          <wp:inline distT="0" distB="0" distL="0" distR="0" wp14:anchorId="498A9B26" wp14:editId="3C4097B0">
+            <wp:extent cx="4236720" cy="2019300"/>
+            <wp:effectExtent l="0" t="0" r="11430" b="0"/>
+            <wp:docPr id="836764094" name="Picture 1" descr="A screenshot of a computer screen&#10;&#10;AI-generated content may be incorrect."/>
+            <wp:cNvGraphicFramePr>
+              <a:graphicFrameLocks xmlns:a="http://schemas.openxmlformats.org/drawingml/2006/main" noChangeAspect="1"/>
+            </wp:cNvGraphicFramePr>
+            <a:graphic xmlns:a="http://schemas.openxmlformats.org/drawingml/2006/main">
+              <a:graphicData uri="http://schemas.openxmlformats.org/drawingml/2006/picture">
+                <pic:pic xmlns:pic="http://schemas.openxmlformats.org/drawingml/2006/picture">
+                  <pic:nvPicPr>
+                    <pic:cNvPr id="836764094" name="Picture 1" descr="A screenshot of a computer screen&#10;&#10;AI-generated content may be incorrect."/>
+                    <pic:cNvPicPr>
+                      <a:picLocks noChangeAspect="1" noChangeArrowheads="1"/>
+                    </pic:cNvPicPr>
+                  </pic:nvPicPr>
+                  <pic:blipFill>
+                    <a:blip r:embed="rId25" r:link="rId26">
+                      <a:extLst>
+                        <a:ext uri="{28A0092B-C50C-407E-A947-70E740481C1C}">
+                          <a14:useLocalDpi xmlns:a14="http://schemas.microsoft.com/office/drawing/2010/main" val="0"/>
+                        </a:ext>
+                      </a:extLst>
+                    </a:blip>
+                    <a:srcRect/>
+                    <a:stretch>
+                      <a:fillRect/>
+                    </a:stretch>
+                  </pic:blipFill>
+                  <pic:spPr bwMode="auto">
+                    <a:xfrm>
+                      <a:off x="0" y="0"/>
+                      <a:ext cx="4236720" cy="2019300"/>
+                    </a:xfrm>
+                    <a:prstGeom prst="rect">
+                      <a:avLst/>
+                    </a:prstGeom>
+                    <a:noFill/>
+                    <a:ln>
+                      <a:noFill/>
+                    </a:ln>
+                  </pic:spPr>
+                </pic:pic>
+              </a:graphicData>
+            </a:graphic>
+          </wp:inline>
+        </w:drawing>
       </w:r>
     </w:p>
     <w:sectPr>
@@ -3840,6 +3739,29 @@
       <w:szCs w:val="20"/>
     </w:rPr>
   </w:style>
+  <w:style w:type="character" w:styleId="Hyperlink">
+    <w:name w:val="Hyperlink"/>
+    <w:basedOn w:val="DefaultParagraphFont"/>
+    <w:uiPriority w:val="99"/>
+    <w:unhideWhenUsed/>
+    <w:rsid w:val="00F07B95"/>
+    <w:rPr>
+      <w:color w:val="467886" w:themeColor="hyperlink"/>
+      <w:u w:val="single"/>
+    </w:rPr>
+  </w:style>
+  <w:style w:type="character" w:styleId="UnresolvedMention">
+    <w:name w:val="Unresolved Mention"/>
+    <w:basedOn w:val="DefaultParagraphFont"/>
+    <w:uiPriority w:val="99"/>
+    <w:semiHidden/>
+    <w:unhideWhenUsed/>
+    <w:rsid w:val="00F07B95"/>
+    <w:rPr>
+      <w:color w:val="605E5C"/>
+      <w:shd w:val="clear" w:color="auto" w:fill="E1DFDD"/>
+    </w:rPr>
+  </w:style>
 </w:styles>
 </file>
 

</xml_diff>